<commit_message>
Memorial Descritivo - Finalizado
</commit_message>
<xml_diff>
--- a/Memorial Descritivo - Felipe Freitas Silva.docx
+++ b/Memorial Descritivo - Felipe Freitas Silva.docx
@@ -1212,21 +1212,7 @@
             <w:rStyle w:val="Hyperlink"/>
             <w:noProof/>
           </w:rPr>
-          <w:t xml:space="preserve">Figura 3 - Time de Desenvolvimento - </w:t>
-        </w:r>
-        <w:r>
-          <w:rPr>
-            <w:rStyle w:val="Hyperlink"/>
-            <w:noProof/>
-          </w:rPr>
-          <w:t>G</w:t>
-        </w:r>
-        <w:r>
-          <w:rPr>
-            <w:rStyle w:val="Hyperlink"/>
-            <w:noProof/>
-          </w:rPr>
-          <w:t>lobo Aplausos</w:t>
+          <w:t>Figura 3 - Time de Desenvolvimento - Globo Aplausos</w:t>
         </w:r>
         <w:r>
           <w:rPr>
@@ -3684,21 +3670,7 @@
                 <w:rStyle w:val="Hyperlink"/>
                 <w:noProof/>
               </w:rPr>
-              <w:t>3.2.4 Protótipos das telas d</w:t>
-            </w:r>
-            <w:r>
-              <w:rPr>
-                <w:rStyle w:val="Hyperlink"/>
-                <w:noProof/>
-              </w:rPr>
-              <w:t>e</w:t>
-            </w:r>
-            <w:r>
-              <w:rPr>
-                <w:rStyle w:val="Hyperlink"/>
-                <w:noProof/>
-              </w:rPr>
-              <w:t>senvolvidas</w:t>
+              <w:t>3.2.4 Protótipos das telas desenvolvidas</w:t>
             </w:r>
             <w:r>
               <w:rPr>
@@ -4607,7 +4579,6 @@
       <w:r>
         <w:t xml:space="preserve">Desde o começo do curso, evolui muito em diversas áreas da vida e, claro, do trabalho. Quando entrei no curso, em fevereiro de 2022, eu já havia programado alguns sites simples e publicado até mesmo um aplicativo na Play Store, o que me deixa muito feliz de olhar para trás e saber que valeu a pena ter sido curioso e testado muitas tecnologias, algumas que posso citar sendo </w:t>
       </w:r>
-      <w:proofErr w:type="gramStart"/>
       <w:r>
         <w:rPr>
           <w:i/>
@@ -4616,11 +4587,7 @@
         <w:t>PHP</w:t>
       </w:r>
       <w:r>
-        <w:t>[</w:t>
-      </w:r>
-      <w:proofErr w:type="gramEnd"/>
-      <w:r>
-        <w:t>1]</w:t>
+        <w:t>[1]</w:t>
       </w:r>
       <w:r>
         <w:t xml:space="preserve">, </w:t>
@@ -5886,7 +5853,6 @@
         </w:rPr>
         <w:t xml:space="preserve">, optou-se por utilizar o SGBD não relacional </w:t>
       </w:r>
-      <w:proofErr w:type="gramStart"/>
       <w:r>
         <w:rPr>
           <w:i/>
@@ -5899,14 +5865,7 @@
         <w:rPr>
           <w:color w:val="000000" w:themeColor="text1"/>
         </w:rPr>
-        <w:t>[</w:t>
-      </w:r>
-      <w:proofErr w:type="gramEnd"/>
-      <w:r>
-        <w:rPr>
-          <w:color w:val="000000" w:themeColor="text1"/>
-        </w:rPr>
-        <w:t>8]</w:t>
+        <w:t>[8]</w:t>
       </w:r>
       <w:r>
         <w:rPr>
@@ -6591,21 +6550,7 @@
         <w:rPr>
           <w:color w:val="000000" w:themeColor="text1"/>
         </w:rPr>
-        <w:t xml:space="preserve">Link para a Wiki com todas as telas e componentes produzidos no </w:t>
-      </w:r>
-      <w:proofErr w:type="spellStart"/>
-      <w:r>
-        <w:rPr>
-          <w:color w:val="000000" w:themeColor="text1"/>
-        </w:rPr>
-        <w:t>Figma</w:t>
-      </w:r>
-      <w:proofErr w:type="spellEnd"/>
-      <w:r>
-        <w:rPr>
-          <w:color w:val="000000" w:themeColor="text1"/>
-        </w:rPr>
-        <w:t xml:space="preserve">:  </w:t>
+        <w:t xml:space="preserve">Link para a Wiki com todas as telas e componentes produzidos no Figma:  </w:t>
       </w:r>
       <w:hyperlink r:id="rId28">
         <w:r>
@@ -6696,23 +6641,7 @@
           <w:rStyle w:val="Hyperlink"/>
           <w:color w:val="000000" w:themeColor="text1"/>
         </w:rPr>
-        <w:t xml:space="preserve">Minha contribuição inicial ao projeto foi em grande parte justamente aqui - no </w:t>
-      </w:r>
-      <w:proofErr w:type="spellStart"/>
-      <w:r>
-        <w:rPr>
-          <w:rStyle w:val="Hyperlink"/>
-          <w:color w:val="000000" w:themeColor="text1"/>
-        </w:rPr>
-        <w:t>Figma</w:t>
-      </w:r>
-      <w:proofErr w:type="spellEnd"/>
-      <w:r>
-        <w:rPr>
-          <w:rStyle w:val="Hyperlink"/>
-          <w:color w:val="000000" w:themeColor="text1"/>
-        </w:rPr>
-        <w:t xml:space="preserve"> - visto que, apesar de não conseguir fazer o design bem desde o começo, consegui ajudar bastante na parte de prototipação, </w:t>
+        <w:t xml:space="preserve">Minha contribuição inicial ao projeto foi em grande parte justamente aqui - no Figma - visto que, apesar de não conseguir fazer o design bem desde o começo, consegui ajudar bastante na parte de prototipação, </w:t>
       </w:r>
       <w:r>
         <w:rPr>
@@ -6798,7 +6727,6 @@
         </w:rPr>
         <w:t xml:space="preserve">Quase todos os projetos atualmente utilizam de ferramentas que permitem uma maior integração entre os ambientes de desenvolvimento variados da equipe. Com isso em mente, utilizamos o </w:t>
       </w:r>
-      <w:proofErr w:type="gramStart"/>
       <w:r>
         <w:rPr>
           <w:i/>
@@ -6811,14 +6739,7 @@
         <w:rPr>
           <w:color w:val="000000" w:themeColor="text1"/>
         </w:rPr>
-        <w:t>[</w:t>
-      </w:r>
-      <w:proofErr w:type="gramEnd"/>
-      <w:r>
-        <w:rPr>
-          <w:color w:val="000000" w:themeColor="text1"/>
-        </w:rPr>
-        <w:t>7]</w:t>
+        <w:t>[7]</w:t>
       </w:r>
       <w:r>
         <w:rPr>
@@ -6895,7 +6816,6 @@
         </w:rPr>
         <w:t xml:space="preserve">desenvolvido em </w:t>
       </w:r>
-      <w:proofErr w:type="gramStart"/>
       <w:r>
         <w:rPr>
           <w:i/>
@@ -6908,14 +6828,7 @@
         <w:rPr>
           <w:color w:val="000000" w:themeColor="text1"/>
         </w:rPr>
-        <w:t>[</w:t>
-      </w:r>
-      <w:proofErr w:type="gramEnd"/>
-      <w:r>
-        <w:rPr>
-          <w:color w:val="000000" w:themeColor="text1"/>
-        </w:rPr>
-        <w:t>10]</w:t>
+        <w:t>[10]</w:t>
       </w:r>
       <w:r>
         <w:rPr>
@@ -7057,7 +6970,6 @@
         </w:rPr>
         <w:t xml:space="preserve"> foi utilizado o </w:t>
       </w:r>
-      <w:proofErr w:type="gramStart"/>
       <w:r>
         <w:rPr>
           <w:i/>
@@ -7070,14 +6982,7 @@
         <w:rPr>
           <w:color w:val="000000" w:themeColor="text1"/>
         </w:rPr>
-        <w:t>[</w:t>
-      </w:r>
-      <w:proofErr w:type="gramEnd"/>
-      <w:r>
-        <w:rPr>
-          <w:color w:val="000000" w:themeColor="text1"/>
-        </w:rPr>
-        <w:t>14]</w:t>
+        <w:t>[14]</w:t>
       </w:r>
       <w:r>
         <w:rPr>
@@ -7163,7 +7068,6 @@
         </w:rPr>
         <w:t xml:space="preserve"> de acordo com as especificações definidas. Ainda, unido ao </w:t>
       </w:r>
-      <w:proofErr w:type="gramStart"/>
       <w:r>
         <w:rPr>
           <w:i/>
@@ -7176,14 +7080,7 @@
         <w:rPr>
           <w:color w:val="000000" w:themeColor="text1"/>
         </w:rPr>
-        <w:t>[</w:t>
-      </w:r>
-      <w:proofErr w:type="gramEnd"/>
-      <w:r>
-        <w:rPr>
-          <w:color w:val="000000" w:themeColor="text1"/>
-        </w:rPr>
-        <w:t>11]</w:t>
+        <w:t>[11]</w:t>
       </w:r>
       <w:r>
         <w:rPr>
@@ -7231,7 +7128,6 @@
         </w:rPr>
         <w:t xml:space="preserve"> como gerenciador de dependências. Por fim, para realizar os testes unitários utilizamos o </w:t>
       </w:r>
-      <w:proofErr w:type="gramStart"/>
       <w:r>
         <w:rPr>
           <w:i/>
@@ -7244,14 +7140,7 @@
         <w:rPr>
           <w:color w:val="000000" w:themeColor="text1"/>
         </w:rPr>
-        <w:t>[</w:t>
-      </w:r>
-      <w:proofErr w:type="gramEnd"/>
-      <w:r>
-        <w:rPr>
-          <w:color w:val="000000" w:themeColor="text1"/>
-        </w:rPr>
-        <w:t>19]</w:t>
+        <w:t>[19]</w:t>
       </w:r>
       <w:r>
         <w:rPr>
@@ -7278,7 +7167,6 @@
         </w:rPr>
         <w:t xml:space="preserve">esenvolvido em </w:t>
       </w:r>
-      <w:proofErr w:type="gramStart"/>
       <w:r>
         <w:rPr>
           <w:i/>
@@ -7291,14 +7179,7 @@
         <w:rPr>
           <w:color w:val="000000" w:themeColor="text1"/>
         </w:rPr>
-        <w:t>[</w:t>
-      </w:r>
-      <w:proofErr w:type="gramEnd"/>
-      <w:r>
-        <w:rPr>
-          <w:color w:val="000000" w:themeColor="text1"/>
-        </w:rPr>
-        <w:t>6]</w:t>
+        <w:t>[6]</w:t>
       </w:r>
       <w:r>
         <w:rPr>
@@ -7486,29 +7367,13 @@
           <w:iCs/>
           <w:color w:val="000000" w:themeColor="text1"/>
         </w:rPr>
-        <w:t xml:space="preserve">AWS </w:t>
-      </w:r>
-      <w:proofErr w:type="gramStart"/>
-      <w:r>
-        <w:rPr>
-          <w:i/>
-          <w:iCs/>
-          <w:color w:val="000000" w:themeColor="text1"/>
-        </w:rPr>
-        <w:t>Lambda</w:t>
-      </w:r>
-      <w:r>
-        <w:rPr>
-          <w:color w:val="000000" w:themeColor="text1"/>
-        </w:rPr>
-        <w:t>[</w:t>
-      </w:r>
-      <w:proofErr w:type="gramEnd"/>
-      <w:r>
-        <w:rPr>
-          <w:color w:val="000000" w:themeColor="text1"/>
-        </w:rPr>
-        <w:t>2</w:t>
+        <w:t>AWS Lambda</w:t>
+      </w:r>
+      <w:r>
+        <w:rPr>
+          <w:color w:val="000000" w:themeColor="text1"/>
+        </w:rPr>
+        <w:t>[2</w:t>
       </w:r>
       <w:r>
         <w:rPr>
@@ -7739,7 +7604,6 @@
         </w:rPr>
         <w:t xml:space="preserve">. Mais para frente, depois da reunião e do time ter encontrado uma biblioteca melhor em </w:t>
       </w:r>
-      <w:proofErr w:type="gramStart"/>
       <w:r>
         <w:rPr>
           <w:i/>
@@ -7752,14 +7616,7 @@
         <w:rPr>
           <w:color w:val="000000" w:themeColor="text1"/>
         </w:rPr>
-        <w:t>[</w:t>
-      </w:r>
-      <w:proofErr w:type="gramEnd"/>
-      <w:r>
-        <w:rPr>
-          <w:color w:val="000000" w:themeColor="text1"/>
-        </w:rPr>
-        <w:t>6]</w:t>
+        <w:t>[6]</w:t>
       </w:r>
       <w:r>
         <w:rPr>
@@ -7777,21 +7634,7 @@
         <w:rPr>
           <w:color w:val="000000" w:themeColor="text1"/>
         </w:rPr>
-        <w:t xml:space="preserve"> mim pouca explorada; a do design, e resolvi fazer uns mockups e protótipos no </w:t>
-      </w:r>
-      <w:proofErr w:type="spellStart"/>
-      <w:r>
-        <w:rPr>
-          <w:color w:val="000000" w:themeColor="text1"/>
-        </w:rPr>
-        <w:t>Figma</w:t>
-      </w:r>
-      <w:proofErr w:type="spellEnd"/>
-      <w:r>
-        <w:rPr>
-          <w:color w:val="000000" w:themeColor="text1"/>
-        </w:rPr>
-        <w:t>.</w:t>
+        <w:t xml:space="preserve"> mim pouca explorada; a do design, e resolvi fazer uns mockups e protótipos no Figma.</w:t>
       </w:r>
     </w:p>
     <w:p>
@@ -7808,7 +7651,6 @@
         </w:rPr>
         <w:t xml:space="preserve">Consegui extrair o texto bruto de 2 PDFs em </w:t>
       </w:r>
-      <w:proofErr w:type="gramStart"/>
       <w:r>
         <w:rPr>
           <w:i/>
@@ -7821,34 +7663,13 @@
         <w:rPr>
           <w:color w:val="000000" w:themeColor="text1"/>
         </w:rPr>
-        <w:t>[</w:t>
-      </w:r>
-      <w:proofErr w:type="gramEnd"/>
-      <w:r>
-        <w:rPr>
-          <w:color w:val="000000" w:themeColor="text1"/>
-        </w:rPr>
-        <w:t>26]</w:t>
-      </w:r>
-      <w:r>
-        <w:rPr>
-          <w:color w:val="000000" w:themeColor="text1"/>
-        </w:rPr>
-        <w:t xml:space="preserve">, e contribui bastante para o desenvolvimento do </w:t>
-      </w:r>
-      <w:proofErr w:type="spellStart"/>
-      <w:r>
-        <w:rPr>
-          <w:color w:val="000000" w:themeColor="text1"/>
-        </w:rPr>
-        <w:t>Figma</w:t>
-      </w:r>
-      <w:proofErr w:type="spellEnd"/>
-      <w:r>
-        <w:rPr>
-          <w:color w:val="000000" w:themeColor="text1"/>
-        </w:rPr>
-        <w:t>, principalmente na questão dos protótipos e animações.</w:t>
+        <w:t>[26]</w:t>
+      </w:r>
+      <w:r>
+        <w:rPr>
+          <w:color w:val="000000" w:themeColor="text1"/>
+        </w:rPr>
+        <w:t>, e contribui bastante para o desenvolvimento do Figma, principalmente na questão dos protótipos e animações.</w:t>
       </w:r>
       <w:r>
         <w:rPr>
@@ -7874,7 +7695,6 @@
         </w:rPr>
         <w:t xml:space="preserve">apenas consegui extrair o texto, e não o conteúdo da forma originalmente estruturada. Ainda, não consegui ler o arquivo em </w:t>
       </w:r>
-      <w:proofErr w:type="gramStart"/>
       <w:r>
         <w:rPr>
           <w:i/>
@@ -7887,34 +7707,13 @@
         <w:rPr>
           <w:color w:val="000000" w:themeColor="text1"/>
         </w:rPr>
-        <w:t>[</w:t>
-      </w:r>
-      <w:proofErr w:type="gramEnd"/>
-      <w:r>
-        <w:rPr>
-          <w:color w:val="000000" w:themeColor="text1"/>
-        </w:rPr>
-        <w:t>3]</w:t>
-      </w:r>
-      <w:r>
-        <w:rPr>
-          <w:color w:val="000000" w:themeColor="text1"/>
-        </w:rPr>
-        <w:t xml:space="preserve">, apenas mostrá-lo na tela. Da parte do </w:t>
-      </w:r>
-      <w:proofErr w:type="spellStart"/>
-      <w:r>
-        <w:rPr>
-          <w:color w:val="000000" w:themeColor="text1"/>
-        </w:rPr>
-        <w:t>Figma</w:t>
-      </w:r>
-      <w:proofErr w:type="spellEnd"/>
-      <w:r>
-        <w:rPr>
-          <w:color w:val="000000" w:themeColor="text1"/>
-        </w:rPr>
-        <w:t>, não encontrei nenhum problema grande, além da minha falta de conhecimento e prática, que foi rapidamente superada depois de pedir ajuda ao Luiz (AGES IV) e assistir alguns tutoriais no Youtube.</w:t>
+        <w:t>[3]</w:t>
+      </w:r>
+      <w:r>
+        <w:rPr>
+          <w:color w:val="000000" w:themeColor="text1"/>
+        </w:rPr>
+        <w:t>, apenas mostrá-lo na tela. Da parte do Figma, não encontrei nenhum problema grande, além da minha falta de conhecimento e prática, que foi rapidamente superada depois de pedir ajuda ao Luiz (AGES IV) e assistir alguns tutoriais no Youtube.</w:t>
       </w:r>
     </w:p>
     <w:p>
@@ -7941,21 +7740,7 @@
         <w:rPr>
           <w:color w:val="000000" w:themeColor="text1"/>
         </w:rPr>
-        <w:t xml:space="preserve"> foram várias, mas principalmente técnicas. Aprendi a mexer bem no </w:t>
-      </w:r>
-      <w:proofErr w:type="spellStart"/>
-      <w:r>
-        <w:rPr>
-          <w:color w:val="000000" w:themeColor="text1"/>
-        </w:rPr>
-        <w:t>Figma</w:t>
-      </w:r>
-      <w:proofErr w:type="spellEnd"/>
-      <w:r>
-        <w:rPr>
-          <w:color w:val="000000" w:themeColor="text1"/>
-        </w:rPr>
-        <w:t xml:space="preserve">, em questão de </w:t>
+        <w:t xml:space="preserve"> foram várias, mas principalmente técnicas. Aprendi a mexer bem no Figma, em questão de </w:t>
       </w:r>
       <w:r>
         <w:rPr>
@@ -8094,7 +7879,6 @@
         </w:rPr>
         <w:t xml:space="preserve">+ </w:t>
       </w:r>
-      <w:proofErr w:type="gramStart"/>
       <w:r>
         <w:rPr>
           <w:i/>
@@ -8115,14 +7899,7 @@
         <w:rPr>
           <w:color w:val="000000" w:themeColor="text1"/>
         </w:rPr>
-        <w:t>[</w:t>
-      </w:r>
-      <w:proofErr w:type="gramEnd"/>
-      <w:r>
-        <w:rPr>
-          <w:color w:val="000000" w:themeColor="text1"/>
-        </w:rPr>
-        <w:t>8]</w:t>
+        <w:t>[8]</w:t>
       </w:r>
       <w:r>
         <w:rPr>
@@ -8359,21 +8136,7 @@
         <w:rPr>
           <w:color w:val="000000" w:themeColor="text1"/>
         </w:rPr>
-        <w:t xml:space="preserve"> nos componentes delimitados pelo </w:t>
-      </w:r>
-      <w:proofErr w:type="spellStart"/>
-      <w:r>
-        <w:rPr>
-          <w:color w:val="000000" w:themeColor="text1"/>
-        </w:rPr>
-        <w:t>Figma</w:t>
-      </w:r>
-      <w:proofErr w:type="spellEnd"/>
-      <w:r>
-        <w:rPr>
-          <w:color w:val="000000" w:themeColor="text1"/>
-        </w:rPr>
-        <w:t xml:space="preserve"> e cada </w:t>
+        <w:t xml:space="preserve"> nos componentes delimitados pelo Figma e cada </w:t>
       </w:r>
       <w:r>
         <w:rPr>
@@ -8422,7 +8185,6 @@
         </w:rPr>
         <w:t xml:space="preserve"> e acredito que consegui repassar bastante do que já sabia para meus colegas de equipe, que nunca tinham tido experiência com a programação funcional que utilizamos com o </w:t>
       </w:r>
-      <w:proofErr w:type="gramStart"/>
       <w:r>
         <w:rPr>
           <w:i/>
@@ -8435,14 +8197,7 @@
         <w:rPr>
           <w:color w:val="000000" w:themeColor="text1"/>
         </w:rPr>
-        <w:t>[</w:t>
-      </w:r>
-      <w:proofErr w:type="gramEnd"/>
-      <w:r>
-        <w:rPr>
-          <w:color w:val="000000" w:themeColor="text1"/>
-        </w:rPr>
-        <w:t>11]</w:t>
+        <w:t>[11]</w:t>
       </w:r>
       <w:r>
         <w:rPr>
@@ -8706,21 +8461,7 @@
         <w:rPr>
           <w:color w:val="000000" w:themeColor="text1"/>
         </w:rPr>
-        <w:t xml:space="preserve"> do </w:t>
-      </w:r>
-      <w:proofErr w:type="spellStart"/>
-      <w:r>
-        <w:rPr>
-          <w:color w:val="000000" w:themeColor="text1"/>
-        </w:rPr>
-        <w:t>Figma</w:t>
-      </w:r>
-      <w:proofErr w:type="spellEnd"/>
-      <w:r>
-        <w:rPr>
-          <w:color w:val="000000" w:themeColor="text1"/>
-        </w:rPr>
-        <w:t>, que ainda não foi iniciada.</w:t>
+        <w:t xml:space="preserve"> do Figma, que ainda não foi iniciada.</w:t>
       </w:r>
     </w:p>
     <w:p>
@@ -10912,21 +10653,7 @@
         <w:rPr>
           <w:color w:val="000000" w:themeColor="text1"/>
         </w:rPr>
-        <w:t xml:space="preserve"> dos dados de cada veículo de um PDF - para deixar mais similar ao </w:t>
-      </w:r>
-      <w:proofErr w:type="spellStart"/>
-      <w:r>
-        <w:rPr>
-          <w:color w:val="000000" w:themeColor="text1"/>
-        </w:rPr>
-        <w:t>Figma</w:t>
-      </w:r>
-      <w:proofErr w:type="spellEnd"/>
-      <w:r>
-        <w:rPr>
-          <w:color w:val="000000" w:themeColor="text1"/>
-        </w:rPr>
-        <w:t xml:space="preserve"> proposto inicialmente aos clientes - a Carolina Ferreira (</w:t>
+        <w:t xml:space="preserve"> dos dados de cada veículo de um PDF - para deixar mais similar ao Figma proposto inicialmente aos clientes - a Carolina Ferreira (</w:t>
       </w:r>
       <w:r>
         <w:rPr>
@@ -11840,7 +11567,6 @@
         <w:t xml:space="preserve"> e acabei estudando um mínimo de </w:t>
       </w:r>
       <w:bookmarkStart w:id="52" w:name="_Int_s9V2p78b"/>
-      <w:proofErr w:type="gramStart"/>
       <w:r>
         <w:rPr>
           <w:i/>
@@ -11856,7 +11582,6 @@
         <w:t>[</w:t>
       </w:r>
       <w:bookmarkEnd w:id="52"/>
-      <w:proofErr w:type="gramEnd"/>
       <w:r>
         <w:rPr>
           <w:color w:val="000000" w:themeColor="text1"/>
@@ -11973,7 +11698,6 @@
         </w:rPr>
         <w:t xml:space="preserve"> eu tinha grande familiaridade com </w:t>
       </w:r>
-      <w:proofErr w:type="gramStart"/>
       <w:r>
         <w:rPr>
           <w:i/>
@@ -11988,7 +11712,6 @@
         </w:rPr>
         <w:t>[</w:t>
       </w:r>
-      <w:proofErr w:type="gramEnd"/>
       <w:r>
         <w:rPr>
           <w:color w:val="000000" w:themeColor="text1"/>
@@ -12266,16 +11989,8 @@
         <w:rPr>
           <w:color w:val="000000" w:themeColor="text1"/>
         </w:rPr>
-        <w:t xml:space="preserve"> o </w:t>
-      </w:r>
-      <w:proofErr w:type="spellStart"/>
-      <w:r>
-        <w:rPr>
-          <w:color w:val="000000" w:themeColor="text1"/>
-        </w:rPr>
-        <w:t>Figma</w:t>
-      </w:r>
-      <w:proofErr w:type="spellEnd"/>
+        <w:t xml:space="preserve"> o Figma</w:t>
+      </w:r>
       <w:r>
         <w:rPr>
           <w:color w:val="000000" w:themeColor="text1"/>
@@ -12427,21 +12142,7 @@
         <w:rPr>
           <w:color w:val="000000" w:themeColor="text1"/>
         </w:rPr>
-        <w:t xml:space="preserve">, algumas metodologias de desenvolvimento e a questão de protótipos de alta fidelidade que serviram de base para o </w:t>
-      </w:r>
-      <w:proofErr w:type="spellStart"/>
-      <w:r>
-        <w:rPr>
-          <w:color w:val="000000" w:themeColor="text1"/>
-        </w:rPr>
-        <w:t>Figma</w:t>
-      </w:r>
-      <w:proofErr w:type="spellEnd"/>
-      <w:r>
-        <w:rPr>
-          <w:color w:val="000000" w:themeColor="text1"/>
-        </w:rPr>
-        <w:t xml:space="preserve"> podem ser citados como exemplos da cadeira que, apesar de não ser oficialmente pré-requisito para </w:t>
+        <w:t xml:space="preserve">, algumas metodologias de desenvolvimento e a questão de protótipos de alta fidelidade que serviram de base para o Figma podem ser citados como exemplos da cadeira que, apesar de não ser oficialmente pré-requisito para </w:t>
       </w:r>
       <w:r>
         <w:rPr>
@@ -12784,8 +12485,8 @@
       </w:pPr>
       <w:bookmarkStart w:id="58" w:name="_Toc1369731965"/>
       <w:bookmarkStart w:id="59" w:name="_Toc836437677"/>
-      <w:bookmarkStart w:id="60" w:name="_Toc45627148"/>
-      <w:bookmarkStart w:id="61" w:name="_Toc151236257"/>
+      <w:bookmarkStart w:id="60" w:name="_Toc151236257"/>
+      <w:bookmarkStart w:id="61" w:name="_Toc45627148"/>
       <w:r>
         <w:rPr>
           <w:i w:val="0"/>
@@ -12797,7 +12498,7 @@
       </w:r>
       <w:bookmarkEnd w:id="58"/>
       <w:bookmarkEnd w:id="59"/>
-      <w:bookmarkEnd w:id="61"/>
+      <w:bookmarkEnd w:id="60"/>
     </w:p>
     <w:p>
       <w:pPr>
@@ -13217,7 +12918,7 @@
         <mc:AlternateContent>
           <mc:Choice Requires="wpg">
             <w:drawing>
-              <wp:anchor distT="0" distB="0" distL="114300" distR="114300" simplePos="0" relativeHeight="251681792" behindDoc="0" locked="0" layoutInCell="1" allowOverlap="1" wp14:anchorId="20E71530" wp14:editId="346E5589">
+              <wp:anchor distT="0" distB="0" distL="114300" distR="114300" simplePos="0" relativeHeight="251681792" behindDoc="0" locked="0" layoutInCell="1" allowOverlap="1" wp14:anchorId="20E71530" wp14:editId="3FC1C12C">
                 <wp:simplePos x="0" y="0"/>
                 <wp:positionH relativeFrom="column">
                   <wp:posOffset>-2540</wp:posOffset>
@@ -14063,7 +13764,6 @@
       <w:r>
         <w:t xml:space="preserve"> o </w:t>
       </w:r>
-      <w:proofErr w:type="gramStart"/>
       <w:r>
         <w:rPr>
           <w:i/>
@@ -14072,11 +13772,7 @@
         <w:t>MySQL</w:t>
       </w:r>
       <w:r>
-        <w:t>[</w:t>
-      </w:r>
-      <w:proofErr w:type="gramEnd"/>
-      <w:r>
-        <w:t>2]</w:t>
+        <w:t>[2]</w:t>
       </w:r>
       <w:r>
         <w:rPr>
@@ -14777,7 +14473,6 @@
         <w:t xml:space="preserve">, cujo trabalho principal é, primariamente, transformar a linguagem específica do banco de dados na linguagem de programação utilizada no código do servidor e vice-versa. Optamos pelo uso da biblioteca </w:t>
       </w:r>
       <w:bookmarkStart w:id="83" w:name="_Int_edsCo4hs"/>
-      <w:proofErr w:type="gramStart"/>
       <w:r>
         <w:rPr>
           <w:i/>
@@ -14789,7 +14484,6 @@
         <w:t>[</w:t>
       </w:r>
       <w:bookmarkEnd w:id="83"/>
-      <w:proofErr w:type="gramEnd"/>
       <w:r>
         <w:t>28]</w:t>
       </w:r>
@@ -14927,21 +14621,7 @@
         <w:rPr>
           <w:color w:val="000000" w:themeColor="text1"/>
         </w:rPr>
-        <w:t xml:space="preserve"> Para ver o resultado final desenvolvido, segue um link para a Wiki com todas as telas e componentes produzidos no </w:t>
-      </w:r>
-      <w:proofErr w:type="spellStart"/>
-      <w:r>
-        <w:rPr>
-          <w:color w:val="000000" w:themeColor="text1"/>
-        </w:rPr>
-        <w:t>Figma</w:t>
-      </w:r>
-      <w:proofErr w:type="spellEnd"/>
-      <w:r>
-        <w:rPr>
-          <w:color w:val="000000" w:themeColor="text1"/>
-        </w:rPr>
-        <w:t>, documentado pelo Arthur (</w:t>
+        <w:t xml:space="preserve"> Para ver o resultado final desenvolvido, segue um link para a Wiki com todas as telas e componentes produzidos no Figma, documentado pelo Arthur (</w:t>
       </w:r>
       <w:r>
         <w:rPr>
@@ -15038,7 +14718,6 @@
         </w:rPr>
         <w:t xml:space="preserve">as de desenvolvimento colaborativo, como o </w:t>
       </w:r>
-      <w:proofErr w:type="gramStart"/>
       <w:r>
         <w:rPr>
           <w:i/>
@@ -15053,7 +14732,6 @@
         </w:rPr>
         <w:t>[</w:t>
       </w:r>
-      <w:proofErr w:type="gramEnd"/>
       <w:r>
         <w:rPr>
           <w:color w:val="000000" w:themeColor="text1"/>
@@ -15171,7 +14849,6 @@
         </w:rPr>
         <w:t xml:space="preserve">oi desenvolvido em </w:t>
       </w:r>
-      <w:proofErr w:type="gramStart"/>
       <w:r>
         <w:rPr>
           <w:i/>
@@ -15186,7 +14863,6 @@
         </w:rPr>
         <w:t>[</w:t>
       </w:r>
-      <w:proofErr w:type="gramEnd"/>
       <w:r>
         <w:rPr>
           <w:color w:val="000000" w:themeColor="text1"/>
@@ -15358,7 +15034,6 @@
         </w:rPr>
         <w:t xml:space="preserve"> foi utilizado o </w:t>
       </w:r>
-      <w:proofErr w:type="gramStart"/>
       <w:r>
         <w:rPr>
           <w:i/>
@@ -15373,7 +15048,6 @@
         </w:rPr>
         <w:t>[</w:t>
       </w:r>
-      <w:proofErr w:type="gramEnd"/>
       <w:r>
         <w:rPr>
           <w:color w:val="000000" w:themeColor="text1"/>
@@ -15509,7 +15183,6 @@
         </w:rPr>
         <w:t xml:space="preserve">vale ressaltar que o </w:t>
       </w:r>
-      <w:proofErr w:type="gramStart"/>
       <w:r>
         <w:rPr>
           <w:i/>
@@ -15524,7 +15197,6 @@
         </w:rPr>
         <w:t>[</w:t>
       </w:r>
-      <w:proofErr w:type="gramEnd"/>
       <w:r>
         <w:rPr>
           <w:color w:val="000000" w:themeColor="text1"/>
@@ -15598,7 +15270,6 @@
         </w:rPr>
         <w:t xml:space="preserve">o </w:t>
       </w:r>
-      <w:proofErr w:type="gramStart"/>
       <w:r>
         <w:rPr>
           <w:i/>
@@ -15613,7 +15284,6 @@
         </w:rPr>
         <w:t>[</w:t>
       </w:r>
-      <w:proofErr w:type="gramEnd"/>
       <w:r>
         <w:rPr>
           <w:color w:val="000000" w:themeColor="text1"/>
@@ -15749,7 +15419,6 @@
         </w:rPr>
         <w:t xml:space="preserve">em </w:t>
       </w:r>
-      <w:proofErr w:type="gramStart"/>
       <w:r>
         <w:rPr>
           <w:i/>
@@ -15764,7 +15433,6 @@
         </w:rPr>
         <w:t>[</w:t>
       </w:r>
-      <w:proofErr w:type="gramEnd"/>
       <w:r>
         <w:rPr>
           <w:color w:val="000000" w:themeColor="text1"/>
@@ -16362,23 +16030,7 @@
           <w:rStyle w:val="Hyperlink"/>
           <w:color w:val="000000" w:themeColor="text1"/>
         </w:rPr>
-        <w:t xml:space="preserve">Inicialmente, imaginei que aconteceria algo similar ao que aconteceu no meu último projeto (ver seção 2.3.1), no qual não houve muita proatividade e o </w:t>
-      </w:r>
-      <w:proofErr w:type="spellStart"/>
-      <w:r>
-        <w:rPr>
-          <w:rStyle w:val="Hyperlink"/>
-          <w:color w:val="000000" w:themeColor="text1"/>
-        </w:rPr>
-        <w:t>Figma</w:t>
-      </w:r>
-      <w:proofErr w:type="spellEnd"/>
-      <w:r>
-        <w:rPr>
-          <w:rStyle w:val="Hyperlink"/>
-          <w:color w:val="000000" w:themeColor="text1"/>
-        </w:rPr>
-        <w:t xml:space="preserve">, principalmente, acabou sendo desenvolvido por 2 pessoas enquanto os outros ficavam estudando. Certamente houve muito estudo dentro do projeto, mas não em detrimento dos </w:t>
+        <w:t xml:space="preserve">Inicialmente, imaginei que aconteceria algo similar ao que aconteceu no meu último projeto (ver seção 2.3.1), no qual não houve muita proatividade e o Figma, principalmente, acabou sendo desenvolvido por 2 pessoas enquanto os outros ficavam estudando. Certamente houve muito estudo dentro do projeto, mas não em detrimento dos </w:t>
       </w:r>
       <w:r>
         <w:rPr>
@@ -16504,23 +16156,7 @@
           <w:rStyle w:val="Hyperlink"/>
           <w:color w:val="000000" w:themeColor="text1"/>
         </w:rPr>
-        <w:t xml:space="preserve">0, ou então depois de todos dedicarem muito dos seus esforços para contribuir com o </w:t>
-      </w:r>
-      <w:proofErr w:type="spellStart"/>
-      <w:r>
-        <w:rPr>
-          <w:rStyle w:val="Hyperlink"/>
-          <w:color w:val="000000" w:themeColor="text1"/>
-        </w:rPr>
-        <w:t>Figma</w:t>
-      </w:r>
-      <w:proofErr w:type="spellEnd"/>
-      <w:r>
-        <w:rPr>
-          <w:rStyle w:val="Hyperlink"/>
-          <w:color w:val="000000" w:themeColor="text1"/>
-        </w:rPr>
-        <w:t xml:space="preserve">, o que não foi necessário devida a adoção geral do desenvolvimento das telas, o que permitiu com que nós (ages II) nos focássemos em desenvolver desde o princípio as estruturas e tipos de dados que viriam a ser utilizados sem grandes mudanças mais </w:t>
+        <w:t xml:space="preserve">0, ou então depois de todos dedicarem muito dos seus esforços para contribuir com o Figma, o que não foi necessário devida a adoção geral do desenvolvimento das telas, o que permitiu com que nós (ages II) nos focássemos em desenvolver desde o princípio as estruturas e tipos de dados que viriam a ser utilizados sem grandes mudanças mais </w:t>
       </w:r>
       <w:r>
         <w:rPr>
@@ -18701,10 +18337,110 @@
     </w:p>
     <w:p>
       <w:r>
-        <w:t>Aqui vai a conclus</w:t>
-      </w:r>
-      <w:r>
-        <w:t>ão.</w:t>
+        <w:t xml:space="preserve">Novamente, aprendi e aproveitei bastante em meu período dentro da AGES e conheci diversas pessoas novas, interessadas em aprender e a ensinar. Embora tenham apenas um semestre de diferença, minhas duas experiências dentro da agência foram completamente diferentes; em questão de projeto, escopo, tecnologias, equipe e meu foco/participação. Além disso, a organização </w:t>
+      </w:r>
+      <w:r>
+        <w:t xml:space="preserve">e, principalmente, o time </w:t>
+      </w:r>
+      <w:r>
+        <w:t>é o que acredito ser o ponto mais diferencial deste último projeto, e é por ele que começarei minha análise da passagem.</w:t>
+      </w:r>
+    </w:p>
+    <w:p>
+      <w:r>
+        <w:t xml:space="preserve">Desde antes do início do projeto, quando foram anunciadas as equipes e me informaram que faria parte do time do projeto Globo Aplausos com a professora Alessandra, fiquei muito contente. Primeiramente por ter conseguido entrar no projeto que tinha julgado mais interessante e que era minha primeira opção, mas principalmente por causa da professora orientadora; já havia escutado muitas coisas sobre como era uma vivência diferente no "time da Alessandra" e tinha posto na cabeça de que gostaria de fazer um projeto com ela para entender isso melhor. </w:t>
+      </w:r>
+      <w:r>
+        <w:lastRenderedPageBreak/>
+        <w:t>Infelizmente, não causei a melhor primeira impressão visto que, no dia desta abertura e apresentação inicial meus cachorros haviam fugido de casa assim que saí e acabei me atrasando, tendo chegado na PUC apenas depois das 19h, terminado o primeiro encontro do time.</w:t>
+      </w:r>
+    </w:p>
+    <w:p>
+      <w:r>
+        <w:t xml:space="preserve">De qualquer maneira, no 2º dia de projeto fizemos as apresentações de equipe, expliquei minha ausência, e tivemos um encontro com a cliente para entender melhor sobre o projeto. No mesmo dia, como no projeto passado, decidi tentar fazer algo diferente e iniciar algum protótipo no Figma, bem simples, apenas para compartilhar minha ideia inicial de design com o time. Passada a primeira semana, no 1º dia de trabalho da equipe, discutimos o layout que havia montado no Figma, acharam interessante, tiveram alguns vários pontos de melhoria, mas, no geral, acabou sendo o mesmo esqueleto que montei utilizado na versão final do software. O ponto que me surpreendeu, porém, foi que dois dias depois, no encontro seguinte, já outras pessoas haviam iniciado seus esboços no Figma da equipe - que já havia sido criado - e, dentro de uma semana, todos haviam contribuído com ideias, sugestões e designs para a aparência do sistema, com muito empenho e independente do nível de conhecimento. </w:t>
+      </w:r>
+    </w:p>
+    <w:p>
+      <w:r>
+        <w:t xml:space="preserve">Esta foi a primeira grande diferença que notei entre as duas equipes por que passei, não que a primeira não fosse esforçada, muito pelo contrário, mas acabou por dedicar seu estudo para as partes técnicas enquanto a idealização foi o foco da equipe mais nova. Finalizado o Figma e o modelo básico de navegação do sistema, os AGES III determinaram as tecnologias a serem utilizadas no </w:t>
+      </w:r>
+      <w:r>
+        <w:rPr>
+          <w:i/>
+          <w:iCs/>
+        </w:rPr>
+        <w:t>frontend</w:t>
+      </w:r>
+      <w:r>
+        <w:t xml:space="preserve">, </w:t>
+      </w:r>
+      <w:r>
+        <w:rPr>
+          <w:i/>
+          <w:iCs/>
+        </w:rPr>
+        <w:t>backend</w:t>
+      </w:r>
+      <w:r>
+        <w:t xml:space="preserve"> e </w:t>
+      </w:r>
+      <w:r>
+        <w:t>n</w:t>
+      </w:r>
+      <w:r>
+        <w:t xml:space="preserve">o banco de dados, e </w:t>
+      </w:r>
+      <w:r>
+        <w:t xml:space="preserve">foram dar início </w:t>
+      </w:r>
+      <w:r>
+        <w:t xml:space="preserve">a base dos repositórios no GitLab, os AGES I foram estudar tais tecnologias para não ficar de fora do desenvolvimento, as AGES IV já deram início a escrita das </w:t>
+      </w:r>
+      <w:proofErr w:type="spellStart"/>
+      <w:r>
+        <w:rPr>
+          <w:i/>
+          <w:iCs/>
+        </w:rPr>
+        <w:t>User</w:t>
+      </w:r>
+      <w:proofErr w:type="spellEnd"/>
+      <w:r>
+        <w:rPr>
+          <w:i/>
+          <w:iCs/>
+        </w:rPr>
+        <w:t xml:space="preserve"> Stories</w:t>
+      </w:r>
+      <w:r>
+        <w:t xml:space="preserve"> para a cliente e planejamento das tarefas dentro do time e, para minha grande surpresa, todos os 7 AGES II começaram a desenhar e estruturar o Banco de Dados, tendo chego em um consenso muito rapidamente. Em suma, dentro do primeiro mês de projeto já tínhamos um Figma funcional com participação de todos, um banco de dados estruturado com participa</w:t>
+      </w:r>
+      <w:r>
+        <w:t>ç</w:t>
+      </w:r>
+      <w:r>
+        <w:t>ão</w:t>
+      </w:r>
+      <w:r>
+        <w:t xml:space="preserve"> de todos os AGES II e um ótimo começo tanto de integração quanto técnico.</w:t>
+      </w:r>
+    </w:p>
+    <w:p>
+      <w:r>
+        <w:t>Com essa base sólida, o time se encontrou e conseguiu desenvolver todas as tarefas e superar todos os desafios encontrados no meio do caminho</w:t>
+      </w:r>
+      <w:r>
+        <w:t xml:space="preserve">. No geral, foi uma AGES menos desafiadora do que minha última experiência, talvez por causa do time, que realmente foi empenhado muito além do esperado, ou talvez pelo fato de o </w:t>
+      </w:r>
+      <w:r>
+        <w:lastRenderedPageBreak/>
+        <w:t xml:space="preserve">projeto ser algo bem mais comum e mundano; um sistema web com login e algumas funcionalidades e validações básicas, mas foi uma boa experiência. Idealmente, na minha próxima passagem pela agência, estarei mais experiente e espero que meu próximo time carregue o mesmo espírito de ajuda que este último, mas que caia em um projeto mais diferente, mais próximo ao primeiro projeto que participei, para que me tire </w:t>
+      </w:r>
+      <w:r>
+        <w:t xml:space="preserve">mais </w:t>
+      </w:r>
+      <w:r>
+        <w:t>da zona de conforto.</w:t>
       </w:r>
     </w:p>
     <w:p>
@@ -18723,7 +18459,7 @@
         <w:lastRenderedPageBreak/>
         <w:t>4. PROJETOS AGES III - NOME DO PROJETO 202</w:t>
       </w:r>
-      <w:bookmarkEnd w:id="60"/>
+      <w:bookmarkEnd w:id="61"/>
       <w:r>
         <w:t>5</w:t>
       </w:r>
@@ -19010,19 +18746,11 @@
           <w:color w:val="000000" w:themeColor="text1"/>
         </w:rPr>
       </w:pPr>
-      <w:proofErr w:type="gramStart"/>
-      <w:r>
-        <w:rPr>
-          <w:color w:val="000000" w:themeColor="text1"/>
-        </w:rPr>
-        <w:t>( No</w:t>
-      </w:r>
-      <w:proofErr w:type="gramEnd"/>
-      <w:r>
-        <w:rPr>
-          <w:color w:val="000000" w:themeColor="text1"/>
-        </w:rPr>
-        <w:t xml:space="preserve"> mínimo uma página de relato)</w:t>
+      <w:r>
+        <w:rPr>
+          <w:color w:val="000000" w:themeColor="text1"/>
+        </w:rPr>
+        <w:t>( No mínimo uma página de relato)</w:t>
       </w:r>
     </w:p>
     <w:p>
@@ -23079,27 +22807,6 @@
 </file>
 
 <file path=customXml/item1.xml><?xml version="1.0" encoding="utf-8"?>
-<p:properties xmlns:p="http://schemas.microsoft.com/office/2006/metadata/properties" xmlns:xsi="http://www.w3.org/2001/XMLSchema-instance" xmlns:pc="http://schemas.microsoft.com/office/infopath/2007/PartnerControls">
-  <documentManagement>
-    <_activity xmlns="bbfbb147-0e8d-4867-bc3c-168a7971256d" xsi:nil="true"/>
-  </documentManagement>
-</p:properties>
-</file>
-
-<file path=customXml/item2.xml><?xml version="1.0" encoding="utf-8"?>
-<b:Sources xmlns:b="http://schemas.openxmlformats.org/officeDocument/2006/bibliography" xmlns="http://schemas.openxmlformats.org/officeDocument/2006/bibliography" SelectedStyle="\APA.XSL" StyleName="APA"/>
-</file>
-
-<file path=customXml/item3.xml><?xml version="1.0" encoding="utf-8"?>
-<?mso-contentType ?>
-<FormTemplates xmlns="http://schemas.microsoft.com/sharepoint/v3/contenttype/forms">
-  <Display>DocumentLibraryForm</Display>
-  <Edit>DocumentLibraryForm</Edit>
-  <New>DocumentLibraryForm</New>
-</FormTemplates>
-</file>
-
-<file path=customXml/item4.xml><?xml version="1.0" encoding="utf-8"?>
 <ct:contentTypeSchema xmlns:ct="http://schemas.microsoft.com/office/2006/metadata/contentType" xmlns:ma="http://schemas.microsoft.com/office/2006/metadata/properties/metaAttributes" ct:_="" ma:_="" ma:contentTypeName="Documento" ma:contentTypeID="0x01010081DB4EF2F44E8741A3B7C64E26A81F39" ma:contentTypeVersion="6" ma:contentTypeDescription="Crie um novo documento." ma:contentTypeScope="" ma:versionID="6f2e3708269f143ed3a4c7993f585491">
   <xsd:schema xmlns:xsd="http://www.w3.org/2001/XMLSchema" xmlns:xs="http://www.w3.org/2001/XMLSchema" xmlns:p="http://schemas.microsoft.com/office/2006/metadata/properties" xmlns:ns3="bbfbb147-0e8d-4867-bc3c-168a7971256d" xmlns:ns4="ba43e9b5-5c3c-4b61-86b4-9718ce237837" targetNamespace="http://schemas.microsoft.com/office/2006/metadata/properties" ma:root="true" ma:fieldsID="7b54ec636d669d228c54f9a9b856f2dc" ns3:_="" ns4:_="">
     <xsd:import namespace="bbfbb147-0e8d-4867-bc3c-168a7971256d"/>
@@ -23276,33 +22983,28 @@
 </ct:contentTypeSchema>
 </file>
 
-<file path=customXml/itemProps1.xml><?xml version="1.0" encoding="utf-8"?>
-<ds:datastoreItem xmlns:ds="http://schemas.openxmlformats.org/officeDocument/2006/customXml" ds:itemID="{8E77C127-0816-49DA-827F-5C1A0263A5E6}">
-  <ds:schemaRefs>
-    <ds:schemaRef ds:uri="http://schemas.microsoft.com/office/2006/metadata/properties"/>
-    <ds:schemaRef ds:uri="http://schemas.microsoft.com/office/infopath/2007/PartnerControls"/>
-    <ds:schemaRef ds:uri="bbfbb147-0e8d-4867-bc3c-168a7971256d"/>
-  </ds:schemaRefs>
-</ds:datastoreItem>
+<file path=customXml/item2.xml><?xml version="1.0" encoding="utf-8"?>
+<p:properties xmlns:p="http://schemas.microsoft.com/office/2006/metadata/properties" xmlns:xsi="http://www.w3.org/2001/XMLSchema-instance" xmlns:pc="http://schemas.microsoft.com/office/infopath/2007/PartnerControls">
+  <documentManagement>
+    <_activity xmlns="bbfbb147-0e8d-4867-bc3c-168a7971256d" xsi:nil="true"/>
+  </documentManagement>
+</p:properties>
 </file>
 
-<file path=customXml/itemProps2.xml><?xml version="1.0" encoding="utf-8"?>
-<ds:datastoreItem xmlns:ds="http://schemas.openxmlformats.org/officeDocument/2006/customXml" ds:itemID="{4AC63BDB-EC17-5E45-9618-2D74317BCB64}">
-  <ds:schemaRefs>
-    <ds:schemaRef ds:uri="http://schemas.openxmlformats.org/officeDocument/2006/bibliography"/>
-  </ds:schemaRefs>
-</ds:datastoreItem>
+<file path=customXml/item3.xml><?xml version="1.0" encoding="utf-8"?>
+<?mso-contentType ?>
+<FormTemplates xmlns="http://schemas.microsoft.com/sharepoint/v3/contenttype/forms">
+  <Display>DocumentLibraryForm</Display>
+  <Edit>DocumentLibraryForm</Edit>
+  <New>DocumentLibraryForm</New>
+</FormTemplates>
 </file>
 
-<file path=customXml/itemProps3.xml><?xml version="1.0" encoding="utf-8"?>
-<ds:datastoreItem xmlns:ds="http://schemas.openxmlformats.org/officeDocument/2006/customXml" ds:itemID="{1E043D33-BE45-47FF-B156-F45B0E9C9300}">
-  <ds:schemaRefs>
-    <ds:schemaRef ds:uri="http://schemas.microsoft.com/sharepoint/v3/contenttype/forms"/>
-  </ds:schemaRefs>
-</ds:datastoreItem>
+<file path=customXml/item4.xml><?xml version="1.0" encoding="utf-8"?>
+<b:Sources xmlns:b="http://schemas.openxmlformats.org/officeDocument/2006/bibliography" xmlns="http://schemas.openxmlformats.org/officeDocument/2006/bibliography" SelectedStyle="\APA.XSL" StyleName="APA"/>
 </file>
 
-<file path=customXml/itemProps4.xml><?xml version="1.0" encoding="utf-8"?>
+<file path=customXml/itemProps1.xml><?xml version="1.0" encoding="utf-8"?>
 <ds:datastoreItem xmlns:ds="http://schemas.openxmlformats.org/officeDocument/2006/customXml" ds:itemID="{60195475-E937-4DA5-A08F-CE68322380E7}">
   <ds:schemaRefs>
     <ds:schemaRef ds:uri="http://schemas.microsoft.com/office/2006/metadata/contentType"/>
@@ -23319,4 +23021,30 @@
     <ds:schemaRef ds:uri="http://schemas.microsoft.com/internal/obd"/>
   </ds:schemaRefs>
 </ds:datastoreItem>
+</file>
+
+<file path=customXml/itemProps2.xml><?xml version="1.0" encoding="utf-8"?>
+<ds:datastoreItem xmlns:ds="http://schemas.openxmlformats.org/officeDocument/2006/customXml" ds:itemID="{8E77C127-0816-49DA-827F-5C1A0263A5E6}">
+  <ds:schemaRefs>
+    <ds:schemaRef ds:uri="http://schemas.microsoft.com/office/2006/metadata/properties"/>
+    <ds:schemaRef ds:uri="http://schemas.microsoft.com/office/infopath/2007/PartnerControls"/>
+    <ds:schemaRef ds:uri="bbfbb147-0e8d-4867-bc3c-168a7971256d"/>
+  </ds:schemaRefs>
+</ds:datastoreItem>
+</file>
+
+<file path=customXml/itemProps3.xml><?xml version="1.0" encoding="utf-8"?>
+<ds:datastoreItem xmlns:ds="http://schemas.openxmlformats.org/officeDocument/2006/customXml" ds:itemID="{1E043D33-BE45-47FF-B156-F45B0E9C9300}">
+  <ds:schemaRefs>
+    <ds:schemaRef ds:uri="http://schemas.microsoft.com/sharepoint/v3/contenttype/forms"/>
+  </ds:schemaRefs>
+</ds:datastoreItem>
+</file>
+
+<file path=customXml/itemProps4.xml><?xml version="1.0" encoding="utf-8"?>
+<ds:datastoreItem xmlns:ds="http://schemas.openxmlformats.org/officeDocument/2006/customXml" ds:itemID="{4AC63BDB-EC17-5E45-9618-2D74317BCB64}">
+  <ds:schemaRefs>
+    <ds:schemaRef ds:uri="http://schemas.openxmlformats.org/officeDocument/2006/bibliography"/>
+  </ds:schemaRefs>
+</ds:datastoreItem>
 </file>
</xml_diff>